<commit_message>
Updates to the templates and sample figure
</commit_message>
<xml_diff>
--- a/assets/Manuscript_Template.docx
+++ b/assets/Manuscript_Template.docx
@@ -4552,7 +4552,15 @@
       </w:r>
       <w:proofErr w:type="spellEnd"/>
       <w:r>
-        <w:t xml:space="preserve"> eu </w:t>
+        <w:t xml:space="preserve"> </w:t>
+      </w:r>
+      <w:proofErr w:type="spellStart"/>
+      <w:r>
+        <w:t>eu</w:t>
+      </w:r>
+      <w:proofErr w:type="spellEnd"/>
+      <w:r>
+        <w:t xml:space="preserve"> </w:t>
       </w:r>
       <w:proofErr w:type="spellStart"/>
       <w:r>
@@ -8975,7 +8983,8 @@
       <w:headerReference w:type="default" r:id="rId11"/>
       <w:footerReference w:type="even" r:id="rId12"/>
       <w:footerReference w:type="default" r:id="rId13"/>
-      <w:footerReference w:type="first" r:id="rId14"/>
+      <w:headerReference w:type="first" r:id="rId14"/>
+      <w:footerReference w:type="first" r:id="rId15"/>
       <w:pgSz w:w="12240" w:h="15840" w:code="1"/>
       <w:pgMar w:top="1440" w:right="1440" w:bottom="1440" w:left="1440" w:header="720" w:footer="720" w:gutter="0"/>
       <w:pgNumType w:start="1"/>
@@ -9248,7 +9257,19 @@
       <w:rPr>
         <w:rFonts w:eastAsiaTheme="majorEastAsia" w:cstheme="majorBidi"/>
       </w:rPr>
-      <w:t>Stronger Together?</w:t>
+      <w:t>From Seeing to B</w:t>
+    </w:r>
+    <w:r>
+      <w:rPr>
+        <w:rFonts w:eastAsiaTheme="majorEastAsia" w:cstheme="majorBidi"/>
+      </w:rPr>
+      <w:t>elieving</w:t>
+    </w:r>
+    <w:r>
+      <w:rPr>
+        <w:rFonts w:eastAsiaTheme="majorEastAsia" w:cstheme="majorBidi"/>
+      </w:rPr>
+      <w:t>?</w:t>
     </w:r>
     <w:r>
       <w:rPr>
@@ -9266,9 +9287,11 @@
     <w:r>
       <w:fldChar w:fldCharType="separate"/>
     </w:r>
+    <w:proofErr w:type="gramStart"/>
     <w:r>
       <w:t>1</w:t>
     </w:r>
+    <w:proofErr w:type="gramEnd"/>
     <w:r>
       <w:fldChar w:fldCharType="end"/>
     </w:r>
@@ -9336,7 +9359,21 @@
       <w:rPr>
         <w:rFonts w:eastAsiaTheme="majorEastAsia" w:cstheme="majorBidi"/>
       </w:rPr>
-      <w:t>Stronger Together?</w:t>
+      <w:t>A. Jordan Nafa</w:t>
+    </w:r>
+  </w:p>
+</w:hdr>
+</file>
+
+<file path=word/header3.xml><?xml version="1.0" encoding="utf-8"?>
+<w:hdr xmlns:wpc="http://schemas.microsoft.com/office/word/2010/wordprocessingCanvas" xmlns:cx="http://schemas.microsoft.com/office/drawing/2014/chartex" xmlns:cx1="http://schemas.microsoft.com/office/drawing/2015/9/8/chartex" xmlns:cx2="http://schemas.microsoft.com/office/drawing/2015/10/21/chartex" xmlns:cx3="http://schemas.microsoft.com/office/drawing/2016/5/9/chartex" xmlns:cx4="http://schemas.microsoft.com/office/drawing/2016/5/10/chartex" xmlns:cx5="http://schemas.microsoft.com/office/drawing/2016/5/11/chartex" xmlns:cx6="http://schemas.microsoft.com/office/drawing/2016/5/12/chartex" xmlns:cx7="http://schemas.microsoft.com/office/drawing/2016/5/13/chartex" xmlns:cx8="http://schemas.microsoft.com/office/drawing/2016/5/14/chartex" xmlns:mc="http://schemas.openxmlformats.org/markup-compatibility/2006" xmlns:aink="http://schemas.microsoft.com/office/drawing/2016/ink" xmlns:am3d="http://schemas.microsoft.com/office/drawing/2017/model3d" xmlns:o="urn:schemas-microsoft-com:office:office" xmlns:oel="http://schemas.microsoft.com/office/2019/extlst" xmlns:r="http://schemas.openxmlformats.org/officeDocument/2006/relationships" xmlns:m="http://schemas.openxmlformats.org/officeDocument/2006/math" xmlns:v="urn:schemas-microsoft-com:vml" xmlns:wp14="http://schemas.microsoft.com/office/word/2010/wordprocessingDrawing" xmlns:wp="http://schemas.openxmlformats.org/drawingml/2006/wordprocessingDrawing" xmlns:w10="urn:schemas-microsoft-com:office:word" xmlns:w="http://schemas.openxmlformats.org/wordprocessingml/2006/main" xmlns:w14="http://schemas.microsoft.com/office/word/2010/wordml" xmlns:w15="http://schemas.microsoft.com/office/word/2012/wordml" xmlns:w16cex="http://schemas.microsoft.com/office/word/2018/wordml/cex" xmlns:w16cid="http://schemas.microsoft.com/office/word/2016/wordml/cid" xmlns:w16="http://schemas.microsoft.com/office/word/2018/wordml" xmlns:w16sdtdh="http://schemas.microsoft.com/office/word/2020/wordml/sdtdatahash" xmlns:w16se="http://schemas.microsoft.com/office/word/2015/wordml/symex" xmlns:wpg="http://schemas.microsoft.com/office/word/2010/wordprocessingGroup" xmlns:wpi="http://schemas.microsoft.com/office/word/2010/wordprocessingInk" xmlns:wne="http://schemas.microsoft.com/office/word/2006/wordml" xmlns:wps="http://schemas.microsoft.com/office/word/2010/wordprocessingShape" mc:Ignorable="w14 w15 w16se w16cid w16 w16cex w16sdtdh wp14">
+  <w:p>
+    <w:pPr>
+      <w:pStyle w:val="Header"/>
+      <w:jc w:val="both"/>
+    </w:pPr>
+    <w:r>
+      <w:t>Last Revised: October 8, 2022</w:t>
     </w:r>
   </w:p>
 </w:hdr>
@@ -10988,7 +11025,7 @@
     <w:name w:val="Author"/>
     <w:next w:val="BodyText"/>
     <w:qFormat/>
-    <w:rsid w:val="00996731"/>
+    <w:rsid w:val="00D76C82"/>
     <w:pPr>
       <w:keepNext/>
       <w:keepLines/>
@@ -10998,7 +11035,7 @@
       <w:rFonts w:ascii="Times New Roman" w:hAnsi="Times New Roman" w:cs="CMU Serif"/>
       <w:iCs/>
       <w:color w:val="000000" w:themeColor="text1"/>
-      <w:sz w:val="36"/>
+      <w:sz w:val="40"/>
       <w:szCs w:val="44"/>
     </w:rPr>
   </w:style>

</xml_diff>

<commit_message>
Minor changes, additional functions
</commit_message>
<xml_diff>
--- a/assets/Manuscript_Template.docx
+++ b/assets/Manuscript_Template.docx
@@ -1265,6 +1265,7 @@
         <w:rPr>
           <w:shd w:val="clear" w:color="auto" w:fill="FFFFFF"/>
         </w:rPr>
+        <w:lastRenderedPageBreak/>
         <w:t>est</w:t>
       </w:r>
       <w:proofErr w:type="spellEnd"/>
@@ -1511,7 +1512,6 @@
         <w:rPr>
           <w:shd w:val="clear" w:color="auto" w:fill="FFFFFF"/>
         </w:rPr>
-        <w:lastRenderedPageBreak/>
         <w:t>Pellentesque</w:t>
       </w:r>
       <w:proofErr w:type="spellEnd"/>
@@ -3094,6 +3094,7 @@
       </w:r>
       <w:proofErr w:type="spellStart"/>
       <w:r>
+        <w:lastRenderedPageBreak/>
         <w:t>mauris</w:t>
       </w:r>
       <w:proofErr w:type="spellEnd"/>
@@ -3245,7 +3246,6 @@
         <w:pStyle w:val="BodyText"/>
       </w:pPr>
       <w:r>
-        <w:lastRenderedPageBreak/>
         <w:t xml:space="preserve">Vestibulum </w:t>
       </w:r>
       <w:proofErr w:type="spellStart"/>
@@ -4552,7 +4552,239 @@
       </w:r>
       <w:proofErr w:type="spellEnd"/>
       <w:r>
-        <w:t xml:space="preserve"> </w:t>
+        <w:t xml:space="preserve"> eu </w:t>
+      </w:r>
+      <w:proofErr w:type="spellStart"/>
+      <w:r>
+        <w:t>porttitor</w:t>
+      </w:r>
+      <w:proofErr w:type="spellEnd"/>
+      <w:r>
+        <w:t xml:space="preserve"> </w:t>
+      </w:r>
+      <w:proofErr w:type="spellStart"/>
+      <w:r>
+        <w:t>leo</w:t>
+      </w:r>
+      <w:proofErr w:type="spellEnd"/>
+      <w:r>
+        <w:t xml:space="preserve">. </w:t>
+      </w:r>
+      <w:proofErr w:type="spellStart"/>
+      <w:r>
+        <w:t>Pellentesque</w:t>
+      </w:r>
+      <w:proofErr w:type="spellEnd"/>
+      <w:r>
+        <w:t xml:space="preserve"> at </w:t>
+      </w:r>
+      <w:proofErr w:type="spellStart"/>
+      <w:r>
+        <w:t>odio</w:t>
+      </w:r>
+      <w:proofErr w:type="spellEnd"/>
+      <w:r>
+        <w:t xml:space="preserve"> </w:t>
+      </w:r>
+      <w:proofErr w:type="spellStart"/>
+      <w:r>
+        <w:t>pellentesque</w:t>
+      </w:r>
+      <w:proofErr w:type="spellEnd"/>
+      <w:r>
+        <w:t xml:space="preserve">, cursus diam et, </w:t>
+      </w:r>
+      <w:proofErr w:type="spellStart"/>
+      <w:r>
+        <w:t>iaculis</w:t>
+      </w:r>
+      <w:proofErr w:type="spellEnd"/>
+      <w:r>
+        <w:t xml:space="preserve"> </w:t>
+      </w:r>
+      <w:proofErr w:type="spellStart"/>
+      <w:r>
+        <w:t>odio</w:t>
+      </w:r>
+      <w:proofErr w:type="spellEnd"/>
+      <w:r>
+        <w:t xml:space="preserve">. Maecenas </w:t>
+      </w:r>
+      <w:proofErr w:type="spellStart"/>
+      <w:r>
+        <w:t>consequat</w:t>
+      </w:r>
+      <w:proofErr w:type="spellEnd"/>
+      <w:r>
+        <w:t xml:space="preserve"> </w:t>
+      </w:r>
+      <w:proofErr w:type="spellStart"/>
+      <w:r>
+        <w:t>mauris</w:t>
+      </w:r>
+      <w:proofErr w:type="spellEnd"/>
+      <w:r>
+        <w:t xml:space="preserve"> </w:t>
+      </w:r>
+      <w:proofErr w:type="spellStart"/>
+      <w:r>
+        <w:t>ut</w:t>
+      </w:r>
+      <w:proofErr w:type="spellEnd"/>
+      <w:r>
+        <w:t xml:space="preserve"> </w:t>
+      </w:r>
+      <w:proofErr w:type="spellStart"/>
+      <w:r>
+        <w:t>dapibus</w:t>
+      </w:r>
+      <w:proofErr w:type="spellEnd"/>
+      <w:r>
+        <w:t xml:space="preserve"> </w:t>
+      </w:r>
+      <w:proofErr w:type="spellStart"/>
+      <w:r>
+        <w:t>elementum</w:t>
+      </w:r>
+      <w:proofErr w:type="spellEnd"/>
+      <w:r>
+        <w:t xml:space="preserve">. Nam </w:t>
+      </w:r>
+      <w:proofErr w:type="spellStart"/>
+      <w:r>
+        <w:t>suscipit</w:t>
+      </w:r>
+      <w:proofErr w:type="spellEnd"/>
+      <w:r>
+        <w:t xml:space="preserve"> </w:t>
+      </w:r>
+      <w:proofErr w:type="spellStart"/>
+      <w:r>
+        <w:t>velit</w:t>
+      </w:r>
+      <w:proofErr w:type="spellEnd"/>
+      <w:r>
+        <w:t xml:space="preserve"> vel </w:t>
+      </w:r>
+      <w:proofErr w:type="spellStart"/>
+      <w:r>
+        <w:t>turpis</w:t>
+      </w:r>
+      <w:proofErr w:type="spellEnd"/>
+      <w:r>
+        <w:t xml:space="preserve"> gravida, vitae </w:t>
+      </w:r>
+      <w:proofErr w:type="spellStart"/>
+      <w:r>
+        <w:t>fringilla</w:t>
+      </w:r>
+      <w:proofErr w:type="spellEnd"/>
+      <w:r>
+        <w:t xml:space="preserve"> </w:t>
+      </w:r>
+      <w:proofErr w:type="spellStart"/>
+      <w:r>
+        <w:t>lacus</w:t>
+      </w:r>
+      <w:proofErr w:type="spellEnd"/>
+      <w:r>
+        <w:t xml:space="preserve"> </w:t>
+      </w:r>
+      <w:proofErr w:type="spellStart"/>
+      <w:r>
+        <w:t>pretium</w:t>
+      </w:r>
+      <w:proofErr w:type="spellEnd"/>
+      <w:r>
+        <w:t xml:space="preserve">. </w:t>
+      </w:r>
+      <w:proofErr w:type="spellStart"/>
+      <w:r>
+        <w:t>Nullam</w:t>
+      </w:r>
+      <w:proofErr w:type="spellEnd"/>
+      <w:r>
+        <w:t xml:space="preserve"> </w:t>
+      </w:r>
+      <w:proofErr w:type="spellStart"/>
+      <w:r>
+        <w:t>odio</w:t>
+      </w:r>
+      <w:proofErr w:type="spellEnd"/>
+      <w:r>
+        <w:t xml:space="preserve"> </w:t>
+      </w:r>
+      <w:proofErr w:type="spellStart"/>
+      <w:r>
+        <w:t>velit</w:t>
+      </w:r>
+      <w:proofErr w:type="spellEnd"/>
+      <w:r>
+        <w:t xml:space="preserve">, </w:t>
+      </w:r>
+      <w:proofErr w:type="spellStart"/>
+      <w:r>
+        <w:t>euismod</w:t>
+      </w:r>
+      <w:proofErr w:type="spellEnd"/>
+      <w:r>
+        <w:t xml:space="preserve"> id </w:t>
+      </w:r>
+      <w:proofErr w:type="spellStart"/>
+      <w:r>
+        <w:t>neque</w:t>
+      </w:r>
+      <w:proofErr w:type="spellEnd"/>
+      <w:r>
+        <w:t xml:space="preserve"> vel, </w:t>
+      </w:r>
+      <w:proofErr w:type="spellStart"/>
+      <w:r>
+        <w:t>hendrerit</w:t>
+      </w:r>
+      <w:proofErr w:type="spellEnd"/>
+      <w:r>
+        <w:t xml:space="preserve"> </w:t>
+      </w:r>
+      <w:proofErr w:type="spellStart"/>
+      <w:r>
+        <w:t>malesuada</w:t>
+      </w:r>
+      <w:proofErr w:type="spellEnd"/>
+      <w:r>
+        <w:t xml:space="preserve"> sem. Integer </w:t>
+      </w:r>
+      <w:proofErr w:type="spellStart"/>
+      <w:r>
+        <w:t>tincidunt</w:t>
+      </w:r>
+      <w:proofErr w:type="spellEnd"/>
+      <w:r>
+        <w:t xml:space="preserve"> </w:t>
+      </w:r>
+      <w:proofErr w:type="spellStart"/>
+      <w:r>
+        <w:t>tempor</w:t>
+      </w:r>
+      <w:proofErr w:type="spellEnd"/>
+      <w:r>
+        <w:t xml:space="preserve"> eros in lacinia. </w:t>
+      </w:r>
+      <w:proofErr w:type="spellStart"/>
+      <w:r>
+        <w:t>Pellentesque</w:t>
+      </w:r>
+      <w:proofErr w:type="spellEnd"/>
+      <w:r>
+        <w:t xml:space="preserve"> </w:t>
+      </w:r>
+      <w:proofErr w:type="spellStart"/>
+      <w:r>
+        <w:t>condimentum</w:t>
+      </w:r>
+      <w:proofErr w:type="spellEnd"/>
+      <w:r>
+        <w:t xml:space="preserve"> eros </w:t>
       </w:r>
       <w:proofErr w:type="spellStart"/>
       <w:r>
@@ -4560,263 +4792,27 @@
       </w:r>
       <w:proofErr w:type="spellEnd"/>
       <w:r>
-        <w:t xml:space="preserve"> </w:t>
-      </w:r>
-      <w:proofErr w:type="spellStart"/>
-      <w:r>
-        <w:t>porttitor</w:t>
-      </w:r>
-      <w:proofErr w:type="spellEnd"/>
-      <w:r>
-        <w:t xml:space="preserve"> </w:t>
-      </w:r>
-      <w:proofErr w:type="spellStart"/>
-      <w:r>
-        <w:t>leo</w:t>
-      </w:r>
-      <w:proofErr w:type="spellEnd"/>
-      <w:r>
-        <w:t xml:space="preserve">. </w:t>
-      </w:r>
-      <w:proofErr w:type="spellStart"/>
-      <w:r>
-        <w:t>Pellentesque</w:t>
-      </w:r>
-      <w:proofErr w:type="spellEnd"/>
-      <w:r>
-        <w:t xml:space="preserve"> at </w:t>
-      </w:r>
-      <w:proofErr w:type="spellStart"/>
-      <w:r>
-        <w:t>odio</w:t>
-      </w:r>
-      <w:proofErr w:type="spellEnd"/>
-      <w:r>
-        <w:t xml:space="preserve"> </w:t>
-      </w:r>
-      <w:proofErr w:type="spellStart"/>
-      <w:r>
-        <w:t>pellentesque</w:t>
-      </w:r>
-      <w:proofErr w:type="spellEnd"/>
-      <w:r>
-        <w:t xml:space="preserve">, cursus diam et, </w:t>
-      </w:r>
-      <w:proofErr w:type="spellStart"/>
-      <w:r>
-        <w:t>iaculis</w:t>
-      </w:r>
-      <w:proofErr w:type="spellEnd"/>
-      <w:r>
-        <w:t xml:space="preserve"> </w:t>
-      </w:r>
-      <w:proofErr w:type="spellStart"/>
-      <w:r>
-        <w:t>odio</w:t>
-      </w:r>
-      <w:proofErr w:type="spellEnd"/>
-      <w:r>
-        <w:t xml:space="preserve">. Maecenas </w:t>
-      </w:r>
-      <w:proofErr w:type="spellStart"/>
-      <w:r>
-        <w:t>consequat</w:t>
-      </w:r>
-      <w:proofErr w:type="spellEnd"/>
-      <w:r>
-        <w:t xml:space="preserve"> </w:t>
-      </w:r>
-      <w:proofErr w:type="spellStart"/>
-      <w:r>
-        <w:t>mauris</w:t>
-      </w:r>
-      <w:proofErr w:type="spellEnd"/>
-      <w:r>
-        <w:t xml:space="preserve"> </w:t>
-      </w:r>
-      <w:proofErr w:type="spellStart"/>
-      <w:r>
-        <w:t>ut</w:t>
-      </w:r>
-      <w:proofErr w:type="spellEnd"/>
-      <w:r>
-        <w:t xml:space="preserve"> </w:t>
-      </w:r>
-      <w:proofErr w:type="spellStart"/>
-      <w:r>
-        <w:t>dapibus</w:t>
-      </w:r>
-      <w:proofErr w:type="spellEnd"/>
-      <w:r>
-        <w:t xml:space="preserve"> </w:t>
-      </w:r>
-      <w:proofErr w:type="spellStart"/>
-      <w:r>
-        <w:t>elementum</w:t>
-      </w:r>
-      <w:proofErr w:type="spellEnd"/>
-      <w:r>
-        <w:t xml:space="preserve">. Nam </w:t>
-      </w:r>
-      <w:proofErr w:type="spellStart"/>
-      <w:r>
-        <w:t>suscipit</w:t>
-      </w:r>
-      <w:proofErr w:type="spellEnd"/>
-      <w:r>
-        <w:t xml:space="preserve"> </w:t>
-      </w:r>
-      <w:proofErr w:type="spellStart"/>
-      <w:r>
-        <w:t>velit</w:t>
-      </w:r>
-      <w:proofErr w:type="spellEnd"/>
-      <w:r>
-        <w:t xml:space="preserve"> vel </w:t>
-      </w:r>
-      <w:proofErr w:type="spellStart"/>
-      <w:r>
-        <w:t>turpis</w:t>
-      </w:r>
-      <w:proofErr w:type="spellEnd"/>
-      <w:r>
-        <w:t xml:space="preserve"> gravida, vitae </w:t>
-      </w:r>
-      <w:proofErr w:type="spellStart"/>
-      <w:r>
-        <w:t>fringilla</w:t>
-      </w:r>
-      <w:proofErr w:type="spellEnd"/>
-      <w:r>
-        <w:t xml:space="preserve"> </w:t>
-      </w:r>
-      <w:proofErr w:type="spellStart"/>
-      <w:r>
-        <w:t>lacus</w:t>
-      </w:r>
-      <w:proofErr w:type="spellEnd"/>
-      <w:r>
-        <w:t xml:space="preserve"> </w:t>
-      </w:r>
-      <w:proofErr w:type="spellStart"/>
-      <w:r>
-        <w:t>pretium</w:t>
-      </w:r>
-      <w:proofErr w:type="spellEnd"/>
-      <w:r>
-        <w:t xml:space="preserve">. </w:t>
-      </w:r>
-      <w:proofErr w:type="spellStart"/>
-      <w:r>
-        <w:t>Nullam</w:t>
-      </w:r>
-      <w:proofErr w:type="spellEnd"/>
-      <w:r>
-        <w:t xml:space="preserve"> </w:t>
-      </w:r>
-      <w:proofErr w:type="spellStart"/>
-      <w:r>
-        <w:t>odio</w:t>
-      </w:r>
-      <w:proofErr w:type="spellEnd"/>
-      <w:r>
-        <w:t xml:space="preserve"> </w:t>
-      </w:r>
-      <w:proofErr w:type="spellStart"/>
-      <w:r>
-        <w:t>velit</w:t>
-      </w:r>
-      <w:proofErr w:type="spellEnd"/>
-      <w:r>
-        <w:t xml:space="preserve">, </w:t>
-      </w:r>
-      <w:proofErr w:type="spellStart"/>
-      <w:r>
-        <w:t>euismod</w:t>
+        <w:t xml:space="preserve"> lorem </w:t>
+      </w:r>
+      <w:proofErr w:type="spellStart"/>
+      <w:r>
+        <w:t>commodo</w:t>
+      </w:r>
+      <w:proofErr w:type="spellEnd"/>
+      <w:r>
+        <w:t xml:space="preserve"> </w:t>
+      </w:r>
+      <w:proofErr w:type="spellStart"/>
+      <w:r>
+        <w:t>vehicula</w:t>
       </w:r>
       <w:proofErr w:type="spellEnd"/>
       <w:r>
         <w:t xml:space="preserve"> id </w:t>
       </w:r>
-      <w:proofErr w:type="spellStart"/>
-      <w:r>
-        <w:t>neque</w:t>
-      </w:r>
-      <w:proofErr w:type="spellEnd"/>
-      <w:r>
-        <w:t xml:space="preserve"> vel, </w:t>
-      </w:r>
-      <w:proofErr w:type="spellStart"/>
-      <w:r>
-        <w:t>hendrerit</w:t>
-      </w:r>
-      <w:proofErr w:type="spellEnd"/>
-      <w:r>
-        <w:t xml:space="preserve"> </w:t>
-      </w:r>
-      <w:proofErr w:type="spellStart"/>
-      <w:r>
-        <w:t>malesuada</w:t>
-      </w:r>
-      <w:proofErr w:type="spellEnd"/>
-      <w:r>
-        <w:t xml:space="preserve"> sem. Integer </w:t>
-      </w:r>
-      <w:proofErr w:type="spellStart"/>
-      <w:r>
-        <w:t>tincidunt</w:t>
-      </w:r>
-      <w:proofErr w:type="spellEnd"/>
-      <w:r>
-        <w:t xml:space="preserve"> </w:t>
-      </w:r>
-      <w:proofErr w:type="spellStart"/>
-      <w:r>
-        <w:t>tempor</w:t>
-      </w:r>
-      <w:proofErr w:type="spellEnd"/>
-      <w:r>
-        <w:t xml:space="preserve"> eros in lacinia. </w:t>
-      </w:r>
-      <w:proofErr w:type="spellStart"/>
-      <w:r>
-        <w:t>Pellentesque</w:t>
-      </w:r>
-      <w:proofErr w:type="spellEnd"/>
-      <w:r>
-        <w:t xml:space="preserve"> </w:t>
-      </w:r>
-      <w:proofErr w:type="spellStart"/>
-      <w:r>
-        <w:t>condimentum</w:t>
-      </w:r>
-      <w:proofErr w:type="spellEnd"/>
-      <w:r>
-        <w:t xml:space="preserve"> eros </w:t>
-      </w:r>
-      <w:proofErr w:type="spellStart"/>
-      <w:r>
-        <w:t>eu</w:t>
-      </w:r>
-      <w:proofErr w:type="spellEnd"/>
-      <w:r>
-        <w:t xml:space="preserve"> lorem </w:t>
-      </w:r>
-      <w:proofErr w:type="spellStart"/>
-      <w:r>
-        <w:t>commodo</w:t>
-      </w:r>
-      <w:proofErr w:type="spellEnd"/>
-      <w:r>
-        <w:t xml:space="preserve"> </w:t>
-      </w:r>
-      <w:proofErr w:type="spellStart"/>
-      <w:r>
-        <w:t>vehicula</w:t>
-      </w:r>
-      <w:proofErr w:type="spellEnd"/>
-      <w:r>
-        <w:t xml:space="preserve"> id vitae </w:t>
+      <w:r>
+        <w:lastRenderedPageBreak/>
+        <w:t xml:space="preserve">vitae </w:t>
       </w:r>
       <w:proofErr w:type="spellStart"/>
       <w:r>
@@ -4960,7 +4956,6 @@
         <w:pStyle w:val="BodyText"/>
       </w:pPr>
       <w:r>
-        <w:lastRenderedPageBreak/>
         <w:t xml:space="preserve">Nunc non </w:t>
       </w:r>
       <w:proofErr w:type="spellStart"/>
@@ -6856,6 +6851,7 @@
         <w:pStyle w:val="BodyText"/>
       </w:pPr>
       <w:r>
+        <w:lastRenderedPageBreak/>
         <w:t xml:space="preserve">Sed </w:t>
       </w:r>
       <w:proofErr w:type="spellStart"/>
@@ -6992,11 +6988,7 @@
       </w:r>
       <w:proofErr w:type="spellEnd"/>
       <w:r>
-        <w:t xml:space="preserve">. Lorem </w:t>
-      </w:r>
-      <w:r>
-        <w:lastRenderedPageBreak/>
-        <w:t xml:space="preserve">ipsum dolor sit </w:t>
+        <w:t xml:space="preserve">. Lorem ipsum dolor sit </w:t>
       </w:r>
       <w:proofErr w:type="spellStart"/>
       <w:r>
@@ -9056,6 +9048,33 @@
     <w:pPr>
       <w:pStyle w:val="Footer"/>
     </w:pPr>
+    <w:r>
+      <w:t xml:space="preserve">A. Jordan Nafa is a Doctoral Candidate in the Department of Political Science at the University of North Texas. His research focuses on applied Bayesian inference in the social sciences, comparative political behavior, and women in politics. An earlier version of this manuscript </w:t>
+    </w:r>
+    <w:proofErr w:type="gramStart"/>
+    <w:r>
+      <w:t>was presented</w:t>
+    </w:r>
+    <w:proofErr w:type="gramEnd"/>
+    <w:r>
+      <w:t xml:space="preserve"> at the Southern Political Science Association’s Annual Meeting in San Antonio, Texas, January 13-15, 2022. The author thanks Mirya Holman, Aki </w:t>
+    </w:r>
+    <w:proofErr w:type="spellStart"/>
+    <w:r>
+      <w:t>Vehtari</w:t>
+    </w:r>
+    <w:proofErr w:type="spellEnd"/>
+    <w:r>
+      <w:t xml:space="preserve">, and Vincent </w:t>
+    </w:r>
+    <w:proofErr w:type="spellStart"/>
+    <w:r>
+      <w:t>Arel-Bundock</w:t>
+    </w:r>
+    <w:proofErr w:type="spellEnd"/>
+    <w:r>
+      <w:t xml:space="preserve"> for their helpful comments and suggestions. Acknowledgement here should not be construed to imply endorsement of the content of this manuscript.</w:t>
+    </w:r>
   </w:p>
 </w:ftr>
 </file>
@@ -9287,11 +9306,9 @@
     <w:r>
       <w:fldChar w:fldCharType="separate"/>
     </w:r>
-    <w:proofErr w:type="gramStart"/>
     <w:r>
       <w:t>1</w:t>
     </w:r>
-    <w:proofErr w:type="gramEnd"/>
     <w:r>
       <w:fldChar w:fldCharType="end"/>
     </w:r>
@@ -9488,7 +9505,7 @@
   <w:abstractNum w:abstractNumId="1" w15:restartNumberingAfterBreak="0">
     <w:nsid w:val="FFFFFF7C"/>
     <w:multiLevelType w:val="singleLevel"/>
-    <w:tmpl w:val="B1B4D95C"/>
+    <w:tmpl w:val="EDA0CCFE"/>
     <w:lvl w:ilvl="0">
       <w:start w:val="1"/>
       <w:numFmt w:val="decimal"/>
@@ -9505,7 +9522,7 @@
   <w:abstractNum w:abstractNumId="2" w15:restartNumberingAfterBreak="0">
     <w:nsid w:val="FFFFFF7D"/>
     <w:multiLevelType w:val="singleLevel"/>
-    <w:tmpl w:val="89865552"/>
+    <w:tmpl w:val="37365DAC"/>
     <w:lvl w:ilvl="0">
       <w:start w:val="1"/>
       <w:numFmt w:val="decimal"/>
@@ -9522,7 +9539,7 @@
   <w:abstractNum w:abstractNumId="3" w15:restartNumberingAfterBreak="0">
     <w:nsid w:val="FFFFFF7E"/>
     <w:multiLevelType w:val="singleLevel"/>
-    <w:tmpl w:val="AA809166"/>
+    <w:tmpl w:val="DF3A68E2"/>
     <w:lvl w:ilvl="0">
       <w:start w:val="1"/>
       <w:numFmt w:val="decimal"/>
@@ -9539,7 +9556,7 @@
   <w:abstractNum w:abstractNumId="4" w15:restartNumberingAfterBreak="0">
     <w:nsid w:val="FFFFFF7F"/>
     <w:multiLevelType w:val="singleLevel"/>
-    <w:tmpl w:val="03B0E570"/>
+    <w:tmpl w:val="0B2E4614"/>
     <w:lvl w:ilvl="0">
       <w:start w:val="1"/>
       <w:numFmt w:val="decimal"/>
@@ -9556,7 +9573,7 @@
   <w:abstractNum w:abstractNumId="5" w15:restartNumberingAfterBreak="0">
     <w:nsid w:val="FFFFFF80"/>
     <w:multiLevelType w:val="singleLevel"/>
-    <w:tmpl w:val="7BA6171E"/>
+    <w:tmpl w:val="07A49E6C"/>
     <w:lvl w:ilvl="0">
       <w:start w:val="1"/>
       <w:numFmt w:val="bullet"/>
@@ -9576,7 +9593,7 @@
   <w:abstractNum w:abstractNumId="6" w15:restartNumberingAfterBreak="0">
     <w:nsid w:val="FFFFFF81"/>
     <w:multiLevelType w:val="singleLevel"/>
-    <w:tmpl w:val="F69AFA28"/>
+    <w:tmpl w:val="E2E87716"/>
     <w:lvl w:ilvl="0">
       <w:start w:val="1"/>
       <w:numFmt w:val="bullet"/>
@@ -9596,7 +9613,7 @@
   <w:abstractNum w:abstractNumId="7" w15:restartNumberingAfterBreak="0">
     <w:nsid w:val="FFFFFF82"/>
     <w:multiLevelType w:val="singleLevel"/>
-    <w:tmpl w:val="D4B002F6"/>
+    <w:tmpl w:val="461AC032"/>
     <w:lvl w:ilvl="0">
       <w:start w:val="1"/>
       <w:numFmt w:val="bullet"/>
@@ -9616,7 +9633,7 @@
   <w:abstractNum w:abstractNumId="8" w15:restartNumberingAfterBreak="0">
     <w:nsid w:val="FFFFFF83"/>
     <w:multiLevelType w:val="singleLevel"/>
-    <w:tmpl w:val="1F02DF44"/>
+    <w:tmpl w:val="846CA93E"/>
     <w:lvl w:ilvl="0">
       <w:start w:val="1"/>
       <w:numFmt w:val="bullet"/>
@@ -9636,7 +9653,7 @@
   <w:abstractNum w:abstractNumId="9" w15:restartNumberingAfterBreak="0">
     <w:nsid w:val="FFFFFF88"/>
     <w:multiLevelType w:val="singleLevel"/>
-    <w:tmpl w:val="2854982A"/>
+    <w:tmpl w:val="2BBC5994"/>
     <w:lvl w:ilvl="0">
       <w:start w:val="1"/>
       <w:numFmt w:val="decimal"/>
@@ -9653,7 +9670,7 @@
   <w:abstractNum w:abstractNumId="10" w15:restartNumberingAfterBreak="0">
     <w:nsid w:val="FFFFFF89"/>
     <w:multiLevelType w:val="singleLevel"/>
-    <w:tmpl w:val="B22EFBA8"/>
+    <w:tmpl w:val="458C9FEA"/>
     <w:lvl w:ilvl="0">
       <w:start w:val="1"/>
       <w:numFmt w:val="bullet"/>

</xml_diff>